<commit_message>
Actualización script BD y definición MVC Web Proyect.
</commit_message>
<xml_diff>
--- a/3er Corte/Documentos/Justificacion Uso de Patrones.docx
+++ b/3er Corte/Documentos/Justificacion Uso de Patrones.docx
@@ -513,8 +513,6 @@
         </w:rPr>
         <w:t xml:space="preserve"> datos de valor constante, por lo tanto el uso de un manager de datos constantes es innecesario.</w:t>
       </w:r>
-      <w:bookmarkStart w:id="0" w:name="_GoBack"/>
-      <w:bookmarkEnd w:id="0"/>
     </w:p>
     <w:p>
       <w:pPr>
@@ -924,7 +922,31 @@
         <w:rPr>
           <w:rFonts w:ascii="Arial" w:hAnsi="Arial" w:cs="Arial"/>
         </w:rPr>
-        <w:t xml:space="preserve"> preguntas de varias formas de definir la(s) respuesta(s) correcta(s), pero quiero que cada tipo de pregunta sea elaborada por un objeto aparte para que las respuestas definidas sean hechas para el tipo de pregunta en cuestión.</w:t>
+        <w:t xml:space="preserve"> </w:t>
+      </w:r>
+      <w:r>
+        <w:rPr>
+          <w:rFonts w:ascii="Arial" w:hAnsi="Arial" w:cs="Arial"/>
+        </w:rPr>
+        <w:t xml:space="preserve">varios tipos de </w:t>
+      </w:r>
+      <w:r>
+        <w:rPr>
+          <w:rFonts w:ascii="Arial" w:hAnsi="Arial" w:cs="Arial"/>
+        </w:rPr>
+        <w:t xml:space="preserve">preguntas </w:t>
+      </w:r>
+      <w:r>
+        <w:rPr>
+          <w:rFonts w:ascii="Arial" w:hAnsi="Arial" w:cs="Arial"/>
+        </w:rPr>
+        <w:t>con</w:t>
+      </w:r>
+      <w:r>
+        <w:rPr>
+          <w:rFonts w:ascii="Arial" w:hAnsi="Arial" w:cs="Arial"/>
+        </w:rPr>
+        <w:t xml:space="preserve"> varias formas de definir la(s) respuesta(s) correcta(s), pero quiero que cada tipo de pregunta sea elaborada por un objeto aparte para que las respuestas definidas sean hechas para el tipo de pregunta en cuestión.</w:t>
       </w:r>
     </w:p>
     <w:p>
@@ -1537,6 +1559,33 @@
     </w:p>
     <w:p>
       <w:pPr>
+        <w:spacing w:after="0"/>
+        <w:jc w:val="both"/>
+        <w:rPr>
+          <w:rFonts w:ascii="Arial" w:hAnsi="Arial" w:cs="Arial"/>
+        </w:rPr>
+      </w:pPr>
+    </w:p>
+    <w:p>
+      <w:pPr>
+        <w:spacing w:after="0"/>
+        <w:jc w:val="both"/>
+        <w:rPr>
+          <w:rFonts w:ascii="Arial" w:hAnsi="Arial" w:cs="Arial"/>
+        </w:rPr>
+      </w:pPr>
+    </w:p>
+    <w:p>
+      <w:pPr>
+        <w:spacing w:after="0"/>
+        <w:jc w:val="both"/>
+        <w:rPr>
+          <w:rFonts w:ascii="Arial" w:hAnsi="Arial" w:cs="Arial"/>
+        </w:rPr>
+      </w:pPr>
+    </w:p>
+    <w:p>
+      <w:pPr>
         <w:pStyle w:val="Prrafodelista"/>
         <w:numPr>
           <w:ilvl w:val="1"/>
@@ -1553,6 +1602,7 @@
         <w:rPr>
           <w:rFonts w:ascii="Arial" w:hAnsi="Arial" w:cs="Arial"/>
         </w:rPr>
+        <w:lastRenderedPageBreak/>
         <w:t>Facade</w:t>
       </w:r>
       <w:proofErr w:type="spellEnd"/>
@@ -1590,14 +1640,19 @@
         <w:rPr>
           <w:rFonts w:ascii="Arial" w:hAnsi="Arial" w:cs="Arial"/>
         </w:rPr>
-        <w:t xml:space="preserve"> aplicación este patrón es funcional ya que se tomara el controlador como fachada para simplificar poder simplificar la comunicación entre el cliente y servidor. Es un beneficio ya que el cliente no tendrá que observar e interactuar con lo que está dentro de la </w:t>
-      </w:r>
-      <w:r>
-        <w:rPr>
-          <w:rFonts w:ascii="Arial" w:hAnsi="Arial" w:cs="Arial"/>
-        </w:rPr>
-        <w:lastRenderedPageBreak/>
-        <w:t>aplicación, simplem</w:t>
+        <w:t xml:space="preserve"> aplicación este patr</w:t>
+      </w:r>
+      <w:r>
+        <w:rPr>
+          <w:rFonts w:ascii="Arial" w:hAnsi="Arial" w:cs="Arial"/>
+        </w:rPr>
+        <w:t>ón es funcional ya que se tomará</w:t>
+      </w:r>
+      <w:r>
+        <w:rPr>
+          <w:rFonts w:ascii="Arial" w:hAnsi="Arial" w:cs="Arial"/>
+        </w:rPr>
+        <w:t xml:space="preserve"> el controlador como fachada para simplificar poder simplificar la comunicación entre el cliente y servidor. Es un beneficio ya que el cliente no tendrá que observar e interactuar con lo que está dentro de la aplicación, simplem</w:t>
       </w:r>
       <w:r>
         <w:rPr>
@@ -1847,16 +1902,262 @@
           <w:b/>
         </w:rPr>
       </w:pPr>
-    </w:p>
-    <w:p>
-      <w:pPr>
-        <w:pStyle w:val="Prrafodelista"/>
-        <w:jc w:val="both"/>
-        <w:rPr>
-          <w:rFonts w:ascii="Arial" w:hAnsi="Arial" w:cs="Arial"/>
-          <w:b/>
-        </w:rPr>
-      </w:pPr>
+      <w:proofErr w:type="spellStart"/>
+      <w:r>
+        <w:rPr>
+          <w:rFonts w:ascii="Arial" w:hAnsi="Arial" w:cs="Arial"/>
+        </w:rPr>
+        <w:t>Chain</w:t>
+      </w:r>
+      <w:proofErr w:type="spellEnd"/>
+      <w:r>
+        <w:rPr>
+          <w:rFonts w:ascii="Arial" w:hAnsi="Arial" w:cs="Arial"/>
+        </w:rPr>
+        <w:t xml:space="preserve"> of </w:t>
+      </w:r>
+      <w:proofErr w:type="spellStart"/>
+      <w:r>
+        <w:rPr>
+          <w:rFonts w:ascii="Arial" w:hAnsi="Arial" w:cs="Arial"/>
+        </w:rPr>
+        <w:t>Responsability</w:t>
+      </w:r>
+      <w:proofErr w:type="spellEnd"/>
+      <w:r>
+        <w:rPr>
+          <w:rFonts w:ascii="Arial" w:hAnsi="Arial" w:cs="Arial"/>
+        </w:rPr>
+        <w:t xml:space="preserve">: Se usará. </w:t>
+      </w:r>
+      <w:r>
+        <w:rPr>
+          <w:rFonts w:ascii="Arial" w:hAnsi="Arial" w:cs="Arial"/>
+        </w:rPr>
+        <w:t>Debido a que habrán vari</w:t>
+      </w:r>
+      <w:r>
+        <w:rPr>
+          <w:rFonts w:ascii="Arial" w:hAnsi="Arial" w:cs="Arial"/>
+        </w:rPr>
+        <w:t>os</w:t>
+      </w:r>
+      <w:r>
+        <w:rPr>
+          <w:rFonts w:ascii="Arial" w:hAnsi="Arial" w:cs="Arial"/>
+        </w:rPr>
+        <w:t xml:space="preserve"> </w:t>
+      </w:r>
+      <w:r>
+        <w:rPr>
+          <w:rFonts w:ascii="Arial" w:hAnsi="Arial" w:cs="Arial"/>
+        </w:rPr>
+        <w:t>tipos de preguntas</w:t>
+      </w:r>
+      <w:r>
+        <w:rPr>
+          <w:rFonts w:ascii="Arial" w:hAnsi="Arial" w:cs="Arial"/>
+        </w:rPr>
+        <w:t xml:space="preserve"> a realizar que no pueden ser ejecutas por uno solo, así que cadena de responsabilidades será útil para </w:t>
+      </w:r>
+      <w:r>
+        <w:rPr>
+          <w:rFonts w:ascii="Arial" w:hAnsi="Arial" w:cs="Arial"/>
+        </w:rPr>
+        <w:t>definir quien hará un tipo de pregunta en específico y si no puede, ceder esa responsabilidad a quien pueda hacerlo, informando lo que el anterior pudo hacer.</w:t>
+      </w:r>
+    </w:p>
+    <w:p>
+      <w:pPr>
+        <w:pStyle w:val="Prrafodelista"/>
+        <w:ind w:left="1440"/>
+        <w:jc w:val="both"/>
+        <w:rPr>
+          <w:rFonts w:ascii="Arial" w:hAnsi="Arial" w:cs="Arial"/>
+          <w:b/>
+        </w:rPr>
+      </w:pPr>
+    </w:p>
+    <w:p>
+      <w:pPr>
+        <w:pStyle w:val="Prrafodelista"/>
+        <w:numPr>
+          <w:ilvl w:val="1"/>
+          <w:numId w:val="1"/>
+        </w:numPr>
+        <w:jc w:val="both"/>
+        <w:rPr>
+          <w:rFonts w:ascii="Arial" w:hAnsi="Arial" w:cs="Arial"/>
+          <w:b/>
+        </w:rPr>
+      </w:pPr>
+      <w:proofErr w:type="spellStart"/>
+      <w:r>
+        <w:rPr>
+          <w:rFonts w:ascii="Arial" w:hAnsi="Arial" w:cs="Arial"/>
+        </w:rPr>
+        <w:t>Iterator</w:t>
+      </w:r>
+      <w:proofErr w:type="spellEnd"/>
+      <w:r>
+        <w:rPr>
+          <w:rFonts w:ascii="Arial" w:hAnsi="Arial" w:cs="Arial"/>
+        </w:rPr>
+        <w:t>: No se usará. Si bien vamos a almacenar los tip</w:t>
+      </w:r>
+      <w:r>
+        <w:rPr>
+          <w:rFonts w:ascii="Arial" w:hAnsi="Arial" w:cs="Arial"/>
+        </w:rPr>
+        <w:t>os de preguntas de alguna forma, en este caso, un arreglo, no tenemos que trabajar con ella</w:t>
+      </w:r>
+      <w:r>
+        <w:rPr>
+          <w:rFonts w:ascii="Arial" w:hAnsi="Arial" w:cs="Arial"/>
+        </w:rPr>
+        <w:t>s de forma constante o de</w:t>
+      </w:r>
+      <w:r>
+        <w:rPr>
+          <w:rFonts w:ascii="Arial" w:hAnsi="Arial" w:cs="Arial"/>
+        </w:rPr>
+        <w:t xml:space="preserve"> forma donde el proceso requiera de una estructura en específico, así mismo no necesitamos una forma de iterar en esta estructura.</w:t>
+      </w:r>
+    </w:p>
+    <w:p>
+      <w:pPr>
+        <w:pStyle w:val="Prrafodelista"/>
+        <w:rPr>
+          <w:rFonts w:ascii="Arial" w:hAnsi="Arial" w:cs="Arial"/>
+          <w:b/>
+        </w:rPr>
+      </w:pPr>
+    </w:p>
+    <w:p>
+      <w:pPr>
+        <w:pStyle w:val="Prrafodelista"/>
+        <w:numPr>
+          <w:ilvl w:val="1"/>
+          <w:numId w:val="1"/>
+        </w:numPr>
+        <w:jc w:val="both"/>
+        <w:rPr>
+          <w:rFonts w:ascii="Arial" w:hAnsi="Arial" w:cs="Arial"/>
+          <w:b/>
+        </w:rPr>
+      </w:pPr>
+      <w:r>
+        <w:rPr>
+          <w:rFonts w:ascii="Arial" w:hAnsi="Arial" w:cs="Arial"/>
+        </w:rPr>
+        <w:t xml:space="preserve">Memento: No se usará. </w:t>
+      </w:r>
+      <w:r>
+        <w:rPr>
+          <w:rFonts w:ascii="Arial" w:hAnsi="Arial" w:cs="Arial"/>
+        </w:rPr>
+        <w:t>Para nuestro proyecto en específico no necesitaremos instancias almacenadas de nuestros objetos usados en un momento en especial, debido a que tanto la creación, eliminación de las preguntas, los exámenes e incluso los usuarios, no traen o concentran tanta información como guardar instantes validos de estos objetos.</w:t>
+      </w:r>
+    </w:p>
+    <w:p>
+      <w:pPr>
+        <w:pStyle w:val="Prrafodelista"/>
+        <w:rPr>
+          <w:rFonts w:ascii="Arial" w:hAnsi="Arial" w:cs="Arial"/>
+          <w:b/>
+        </w:rPr>
+      </w:pPr>
+    </w:p>
+    <w:p>
+      <w:pPr>
+        <w:pStyle w:val="Prrafodelista"/>
+        <w:numPr>
+          <w:ilvl w:val="1"/>
+          <w:numId w:val="1"/>
+        </w:numPr>
+        <w:jc w:val="both"/>
+        <w:rPr>
+          <w:rFonts w:ascii="Arial" w:hAnsi="Arial" w:cs="Arial"/>
+          <w:b/>
+        </w:rPr>
+      </w:pPr>
+      <w:proofErr w:type="spellStart"/>
+      <w:r>
+        <w:rPr>
+          <w:rFonts w:ascii="Arial" w:hAnsi="Arial" w:cs="Arial"/>
+        </w:rPr>
+        <w:t>Visitor</w:t>
+      </w:r>
+      <w:proofErr w:type="spellEnd"/>
+      <w:r>
+        <w:rPr>
+          <w:rFonts w:ascii="Arial" w:hAnsi="Arial" w:cs="Arial"/>
+        </w:rPr>
+        <w:t>: No se usará.</w:t>
+      </w:r>
+      <w:r>
+        <w:rPr>
+          <w:rFonts w:ascii="Arial" w:hAnsi="Arial" w:cs="Arial"/>
+        </w:rPr>
+        <w:t xml:space="preserve"> No necesitamos operar sobre una jerarquía de clases en específico sin modificar su estructura.</w:t>
+      </w:r>
+    </w:p>
+    <w:p>
+      <w:pPr>
+        <w:pStyle w:val="Prrafodelista"/>
+        <w:rPr>
+          <w:rFonts w:ascii="Arial" w:hAnsi="Arial" w:cs="Arial"/>
+          <w:b/>
+        </w:rPr>
+      </w:pPr>
+    </w:p>
+    <w:p>
+      <w:pPr>
+        <w:pStyle w:val="Prrafodelista"/>
+        <w:numPr>
+          <w:ilvl w:val="1"/>
+          <w:numId w:val="1"/>
+        </w:numPr>
+        <w:jc w:val="both"/>
+        <w:rPr>
+          <w:rFonts w:ascii="Arial" w:hAnsi="Arial" w:cs="Arial"/>
+          <w:b/>
+        </w:rPr>
+      </w:pPr>
+      <w:proofErr w:type="spellStart"/>
+      <w:r>
+        <w:rPr>
+          <w:rFonts w:ascii="Arial" w:hAnsi="Arial" w:cs="Arial"/>
+        </w:rPr>
+        <w:t>Observer</w:t>
+      </w:r>
+      <w:proofErr w:type="spellEnd"/>
+      <w:r>
+        <w:rPr>
+          <w:rFonts w:ascii="Arial" w:hAnsi="Arial" w:cs="Arial"/>
+        </w:rPr>
+        <w:t>: No se usará. Al no tener un objeto que usen varias clases, no tengo la necesidad de notificar a todos sobre los cambios realizados.</w:t>
+      </w:r>
+    </w:p>
+    <w:p>
+      <w:pPr>
+        <w:pStyle w:val="Prrafodelista"/>
+        <w:rPr>
+          <w:rFonts w:ascii="Arial" w:hAnsi="Arial" w:cs="Arial"/>
+          <w:b/>
+        </w:rPr>
+      </w:pPr>
+    </w:p>
+    <w:p>
+      <w:pPr>
+        <w:jc w:val="both"/>
+        <w:rPr>
+          <w:rFonts w:ascii="Arial" w:hAnsi="Arial" w:cs="Arial"/>
+          <w:b/>
+        </w:rPr>
+      </w:pPr>
+      <w:bookmarkStart w:id="0" w:name="_GoBack"/>
+      <w:bookmarkEnd w:id="0"/>
     </w:p>
     <w:p>
       <w:pPr>

</xml_diff>